<commit_message>
Finish Q 5 h), add printouts for Q 5
</commit_message>
<xml_diff>
--- a/a2/printouts.docx
+++ b/a2/printouts.docx
@@ -225,6 +225,327 @@
       <w:r>
         <w:t xml:space="preserve">                        0.8356</w:t>
       </w:r>
+    </w:p>
+    <w:p>
+      <w:pPr>
+        <w:spacing w:line="240" w:lineRule="auto"/>
+      </w:pPr>
+      <w:r>
+        <w:t xml:space="preserve">        P(C = 1|x) = 0.05</w:t>
+      </w:r>
+    </w:p>
+    <w:p>
+      <w:pPr>
+        <w:spacing w:line="240" w:lineRule="auto"/>
+      </w:pPr>
+      <w:r>
+        <w:lastRenderedPageBreak/>
+        <w:t xml:space="preserve">                precision</w:t>
+      </w:r>
+    </w:p>
+    <w:p>
+      <w:pPr>
+        <w:spacing w:line="240" w:lineRule="auto"/>
+      </w:pPr>
+      <w:r>
+        <w:t xml:space="preserve">                        0.474248316418</w:t>
+      </w:r>
+    </w:p>
+    <w:p>
+      <w:pPr>
+        <w:spacing w:line="240" w:lineRule="auto"/>
+      </w:pPr>
+      <w:r>
+        <w:t xml:space="preserve">                recall</w:t>
+      </w:r>
+    </w:p>
+    <w:p>
+      <w:pPr>
+        <w:spacing w:line="240" w:lineRule="auto"/>
+      </w:pPr>
+      <w:r>
+        <w:t xml:space="preserve">                        1.0</w:t>
+      </w:r>
+    </w:p>
+    <w:p>
+      <w:pPr>
+        <w:spacing w:line="240" w:lineRule="auto"/>
+      </w:pPr>
+    </w:p>
+    <w:p>
+      <w:pPr>
+        <w:spacing w:line="240" w:lineRule="auto"/>
+      </w:pPr>
+      <w:r>
+        <w:t>QUESTION 5.</w:t>
+      </w:r>
+    </w:p>
+    <w:p>
+      <w:pPr>
+        <w:spacing w:line="240" w:lineRule="auto"/>
+      </w:pPr>
+      <w:r>
+        <w:t>-----------</w:t>
+      </w:r>
+    </w:p>
+    <w:p>
+      <w:pPr>
+        <w:spacing w:line="240" w:lineRule="auto"/>
+      </w:pPr>
+    </w:p>
+    <w:p>
+      <w:pPr>
+        <w:spacing w:line="240" w:lineRule="auto"/>
+      </w:pPr>
+      <w:r>
+        <w:t>Question 5(b):</w:t>
+      </w:r>
+    </w:p>
+    <w:p>
+      <w:pPr>
+        <w:spacing w:line="240" w:lineRule="auto"/>
+      </w:pPr>
+      <w:r>
+        <w:t xml:space="preserve">        Time to fit model 5(b): 9.22499990463</w:t>
+      </w:r>
+    </w:p>
+    <w:p>
+      <w:pPr>
+        <w:spacing w:line="240" w:lineRule="auto"/>
+      </w:pPr>
+      <w:r>
+        <w:t xml:space="preserve">                Accuracy of classifier 5(b):</w:t>
+      </w:r>
+    </w:p>
+    <w:p>
+      <w:pPr>
+        <w:spacing w:line="240" w:lineRule="auto"/>
+      </w:pPr>
+      <w:r>
+        <w:t xml:space="preserve">                        Training: 0.14235</w:t>
+      </w:r>
+    </w:p>
+    <w:p>
+      <w:pPr>
+        <w:spacing w:line="240" w:lineRule="auto"/>
+      </w:pPr>
+      <w:r>
+        <w:t xml:space="preserve">                        Testing: 0.1419</w:t>
+      </w:r>
+    </w:p>
+    <w:p>
+      <w:pPr>
+        <w:spacing w:line="240" w:lineRule="auto"/>
+      </w:pPr>
+    </w:p>
+    <w:p>
+      <w:pPr>
+        <w:spacing w:line="240" w:lineRule="auto"/>
+      </w:pPr>
+      <w:r>
+        <w:t>Question 5(c):</w:t>
+      </w:r>
+    </w:p>
+    <w:p>
+      <w:pPr>
+        <w:spacing w:line="240" w:lineRule="auto"/>
+      </w:pPr>
+      <w:r>
+        <w:t xml:space="preserve">        Time to fit model 5(c): 0.427999973297</w:t>
+      </w:r>
+    </w:p>
+    <w:p>
+      <w:pPr>
+        <w:spacing w:line="240" w:lineRule="auto"/>
+      </w:pPr>
+      <w:r>
+        <w:t xml:space="preserve">                Accuracy of classifier 5(c):</w:t>
+      </w:r>
+    </w:p>
+    <w:p>
+      <w:pPr>
+        <w:spacing w:line="240" w:lineRule="auto"/>
+      </w:pPr>
+      <w:r>
+        <w:t xml:space="preserve">                        Training: 0.5649</w:t>
+      </w:r>
+    </w:p>
+    <w:p>
+      <w:pPr>
+        <w:spacing w:line="240" w:lineRule="auto"/>
+      </w:pPr>
+      <w:r>
+        <w:t xml:space="preserve">                        Testing: 0.5558</w:t>
+      </w:r>
+    </w:p>
+    <w:p>
+      <w:pPr>
+        <w:spacing w:line="240" w:lineRule="auto"/>
+      </w:pPr>
+    </w:p>
+    <w:p>
+      <w:pPr>
+        <w:spacing w:line="240" w:lineRule="auto"/>
+      </w:pPr>
+      <w:r>
+        <w:t>Question 5(e):</w:t>
+      </w:r>
+    </w:p>
+    <w:p>
+      <w:pPr>
+        <w:spacing w:line="240" w:lineRule="auto"/>
+      </w:pPr>
+      <w:r>
+        <w:t xml:space="preserve">        Time to fit model ( full Bayes from 5(b) repeated with noisy data ): 10.1540000439</w:t>
+      </w:r>
+    </w:p>
+    <w:p>
+      <w:pPr>
+        <w:spacing w:line="240" w:lineRule="auto"/>
+      </w:pPr>
+      <w:r>
+        <w:t xml:space="preserve">                Accuracy of classifier ( full Bayes from 5(b) repeated with noisy data ):</w:t>
+      </w:r>
+    </w:p>
+    <w:p>
+      <w:pPr>
+        <w:spacing w:line="240" w:lineRule="auto"/>
+      </w:pPr>
+      <w:r>
+        <w:t xml:space="preserve">                        Training: 0.99335</w:t>
+      </w:r>
+    </w:p>
+    <w:p>
+      <w:pPr>
+        <w:spacing w:line="240" w:lineRule="auto"/>
+      </w:pPr>
+      <w:r>
+        <w:t xml:space="preserve">                        Testing: 0.9474</w:t>
+      </w:r>
+    </w:p>
+    <w:p>
+      <w:pPr>
+        <w:spacing w:line="240" w:lineRule="auto"/>
+      </w:pPr>
+    </w:p>
+    <w:p>
+      <w:pPr>
+        <w:spacing w:line="240" w:lineRule="auto"/>
+      </w:pPr>
+      <w:r>
+        <w:t xml:space="preserve">        Time to fit model ( full Bayes from 5(c) repeated with noisy data ): 0.960999965668</w:t>
+      </w:r>
+    </w:p>
+    <w:p>
+      <w:pPr>
+        <w:spacing w:line="240" w:lineRule="auto"/>
+      </w:pPr>
+      <w:r>
+        <w:t xml:space="preserve">                Accuracy of classifier ( full Bayes from 5(c) repeated with noisy data ):</w:t>
+      </w:r>
+    </w:p>
+    <w:p>
+      <w:pPr>
+        <w:spacing w:line="240" w:lineRule="auto"/>
+      </w:pPr>
+      <w:r>
+        <w:t xml:space="preserve">                        Training: 0.8249333333333333</w:t>
+      </w:r>
+    </w:p>
+    <w:p>
+      <w:pPr>
+        <w:spacing w:line="240" w:lineRule="auto"/>
+      </w:pPr>
+      <w:r>
+        <w:t xml:space="preserve">                        Testing: 0.8152</w:t>
+      </w:r>
+    </w:p>
+    <w:p>
+      <w:pPr>
+        <w:spacing w:line="240" w:lineRule="auto"/>
+      </w:pPr>
+    </w:p>
+    <w:p>
+      <w:pPr>
+        <w:spacing w:line="240" w:lineRule="auto"/>
+      </w:pPr>
+    </w:p>
+    <w:p>
+      <w:pPr>
+        <w:spacing w:line="240" w:lineRule="auto"/>
+      </w:pPr>
+      <w:r>
+        <w:t>Question 5(f):</w:t>
+      </w:r>
+    </w:p>
+    <w:p>
+      <w:pPr>
+        <w:spacing w:line="240" w:lineRule="auto"/>
+      </w:pPr>
+      <w:r>
+        <w:t xml:space="preserve">        Time to fit model ( full Bayes from 5(e) repeated with only 6000 elements ): 0.993999958038</w:t>
+      </w:r>
+    </w:p>
+    <w:p>
+      <w:pPr>
+        <w:spacing w:line="240" w:lineRule="auto"/>
+      </w:pPr>
+      <w:r>
+        <w:t xml:space="preserve">                Accuracy of classifier ( full Bayes from 5(e) repeated with only 6000 elements ):</w:t>
+      </w:r>
+    </w:p>
+    <w:p>
+      <w:pPr>
+        <w:spacing w:line="240" w:lineRule="auto"/>
+      </w:pPr>
+      <w:r>
+        <w:t xml:space="preserve">                        Training: 1.0</w:t>
+      </w:r>
+    </w:p>
+    <w:p>
+      <w:pPr>
+        <w:spacing w:line="240" w:lineRule="auto"/>
+      </w:pPr>
+      <w:r>
+        <w:t xml:space="preserve">                        Testing: 0.1787</w:t>
+      </w:r>
+    </w:p>
+    <w:p>
+      <w:pPr>
+        <w:spacing w:line="240" w:lineRule="auto"/>
+      </w:pPr>
+    </w:p>
+    <w:p>
+      <w:pPr>
+        <w:spacing w:line="240" w:lineRule="auto"/>
+      </w:pPr>
+      <w:r>
+        <w:t xml:space="preserve">        Time to fit model ( Naive Bayes from 5(e) repeated with only 6000 elements ): 0.0739998817444</w:t>
+      </w:r>
+    </w:p>
+    <w:p>
+      <w:pPr>
+        <w:spacing w:line="240" w:lineRule="auto"/>
+      </w:pPr>
+      <w:r>
+        <w:t xml:space="preserve">                Accuracy of classifier ( Naive Bayes from 5(e) repeated with only 6000 elements ):</w:t>
+      </w:r>
+    </w:p>
+    <w:p>
+      <w:pPr>
+        <w:spacing w:line="240" w:lineRule="auto"/>
+      </w:pPr>
+      <w:r>
+        <w:t xml:space="preserve">                        Training: 0.8438333333333333</w:t>
+      </w:r>
+    </w:p>
+    <w:p>
+      <w:pPr>
+        <w:spacing w:line="240" w:lineRule="auto"/>
+      </w:pPr>
+      <w:r>
+        <w:t xml:space="preserve">                        Testing: 0.819</w:t>
+      </w:r>
       <w:bookmarkStart w:id="0" w:name="_GoBack"/>
       <w:bookmarkEnd w:id="0"/>
     </w:p>
@@ -232,41 +553,61 @@
       <w:pPr>
         <w:spacing w:line="240" w:lineRule="auto"/>
       </w:pPr>
-      <w:r>
-        <w:t xml:space="preserve">        P(C = 1|x) = 0.05</w:t>
-      </w:r>
-    </w:p>
-    <w:p>
-      <w:pPr>
-        <w:spacing w:line="240" w:lineRule="auto"/>
-      </w:pPr>
-      <w:r>
-        <w:lastRenderedPageBreak/>
-        <w:t xml:space="preserve">                precision</w:t>
-      </w:r>
-    </w:p>
-    <w:p>
-      <w:pPr>
-        <w:spacing w:line="240" w:lineRule="auto"/>
-      </w:pPr>
-      <w:r>
-        <w:t xml:space="preserve">                        0.474248316418</w:t>
-      </w:r>
-    </w:p>
-    <w:p>
-      <w:pPr>
-        <w:spacing w:line="240" w:lineRule="auto"/>
-      </w:pPr>
-      <w:r>
-        <w:t xml:space="preserve">                recall</w:t>
-      </w:r>
-    </w:p>
-    <w:p>
-      <w:pPr>
-        <w:spacing w:line="240" w:lineRule="auto"/>
-      </w:pPr>
-      <w:r>
-        <w:t xml:space="preserve">                        1.0</w:t>
+    </w:p>
+    <w:p>
+      <w:pPr>
+        <w:spacing w:line="240" w:lineRule="auto"/>
+      </w:pPr>
+      <w:r>
+        <w:t>Question 5(h):</w:t>
+      </w:r>
+    </w:p>
+    <w:p>
+      <w:pPr>
+        <w:spacing w:line="240" w:lineRule="auto"/>
+      </w:pPr>
+      <w:r>
+        <w:t xml:space="preserve">        Accuracy of classifier:</w:t>
+      </w:r>
+    </w:p>
+    <w:p>
+      <w:pPr>
+        <w:spacing w:line="240" w:lineRule="auto"/>
+      </w:pPr>
+      <w:r>
+        <w:t xml:space="preserve">                Training: 0.8435</w:t>
+      </w:r>
+    </w:p>
+    <w:p>
+      <w:pPr>
+        <w:spacing w:line="240" w:lineRule="auto"/>
+      </w:pPr>
+      <w:r>
+        <w:t xml:space="preserve">                Testing: 0.8189</w:t>
+      </w:r>
+    </w:p>
+    <w:p>
+      <w:pPr>
+        <w:spacing w:line="240" w:lineRule="auto"/>
+      </w:pPr>
+      <w:r>
+        <w:t xml:space="preserve">        Difference in training and test accuracy vs 5(f):</w:t>
+      </w:r>
+    </w:p>
+    <w:p>
+      <w:pPr>
+        <w:spacing w:line="240" w:lineRule="auto"/>
+      </w:pPr>
+      <w:r>
+        <w:t xml:space="preserve">                Diff. train (should be below 0.001): 0.000333333333333</w:t>
+      </w:r>
+    </w:p>
+    <w:p>
+      <w:pPr>
+        <w:spacing w:line="240" w:lineRule="auto"/>
+      </w:pPr>
+      <w:r>
+        <w:t xml:space="preserve">                Diff. test: 0.0001</w:t>
       </w:r>
     </w:p>
     <w:sectPr>

</xml_diff>